<commit_message>
02 June files added
</commit_message>
<xml_diff>
--- a/JavaScript/JavaScript_MCQ/Exam1_JavaScript_Q.docx
+++ b/JavaScript/JavaScript_MCQ/Exam1_JavaScript_Q.docx
@@ -1,6 +1,6 @@
 
 <file path=word/document.xml><?xml version="1.0" encoding="utf-8"?>
-<w:document xmlns:wpc="http://schemas.microsoft.com/office/word/2010/wordprocessingCanvas" xmlns:cx="http://schemas.microsoft.com/office/drawing/2014/chartex" xmlns:cx1="http://schemas.microsoft.com/office/drawing/2015/9/8/chartex" xmlns:cx2="http://schemas.microsoft.com/office/drawing/2015/10/21/chartex" xmlns:cx3="http://schemas.microsoft.com/office/drawing/2016/5/9/chartex" xmlns:cx4="http://schemas.microsoft.com/office/drawing/2016/5/10/chartex" xmlns:cx5="http://schemas.microsoft.com/office/drawing/2016/5/11/chartex" xmlns:cx6="http://schemas.microsoft.com/office/drawing/2016/5/12/chartex" xmlns:cx7="http://schemas.microsoft.com/office/drawing/2016/5/13/chartex" xmlns:cx8="http://schemas.microsoft.com/office/drawing/2016/5/14/chartex" xmlns:mc="http://schemas.openxmlformats.org/markup-compatibility/2006" xmlns:aink="http://schemas.microsoft.com/office/drawing/2016/ink" xmlns:am3d="http://schemas.microsoft.com/office/drawing/2017/model3d" xmlns:o="urn:schemas-microsoft-com:office:office" xmlns:r="http://schemas.openxmlformats.org/officeDocument/2006/relationships" xmlns:m="http://schemas.openxmlformats.org/officeDocument/2006/math" xmlns:v="urn:schemas-microsoft-com:vml" xmlns:wp14="http://schemas.microsoft.com/office/word/2010/wordprocessingDrawing" xmlns:wp="http://schemas.openxmlformats.org/drawingml/2006/wordprocessingDrawing" xmlns:w10="urn:schemas-microsoft-com:office:word" xmlns:w="http://schemas.openxmlformats.org/wordprocessingml/2006/main" xmlns:w14="http://schemas.microsoft.com/office/word/2010/wordml" xmlns:w15="http://schemas.microsoft.com/office/word/2012/wordml" xmlns:w16cex="http://schemas.microsoft.com/office/word/2018/wordml/cex" xmlns:w16cid="http://schemas.microsoft.com/office/word/2016/wordml/cid" xmlns:w16="http://schemas.microsoft.com/office/word/2018/wordml" xmlns:w16se="http://schemas.microsoft.com/office/word/2015/wordml/symex" xmlns:wpg="http://schemas.microsoft.com/office/word/2010/wordprocessingGroup" xmlns:wpi="http://schemas.microsoft.com/office/word/2010/wordprocessingInk" xmlns:wne="http://schemas.microsoft.com/office/word/2006/wordml" xmlns:wps="http://schemas.microsoft.com/office/word/2010/wordprocessingShape" mc:Ignorable="w14 w15 w16se w16cid w16 w16cex wp14">
+<w:document xmlns:wpc="http://schemas.microsoft.com/office/word/2010/wordprocessingCanvas" xmlns:cx="http://schemas.microsoft.com/office/drawing/2014/chartex" xmlns:cx1="http://schemas.microsoft.com/office/drawing/2015/9/8/chartex" xmlns:cx2="http://schemas.microsoft.com/office/drawing/2015/10/21/chartex" xmlns:cx3="http://schemas.microsoft.com/office/drawing/2016/5/9/chartex" xmlns:cx4="http://schemas.microsoft.com/office/drawing/2016/5/10/chartex" xmlns:cx5="http://schemas.microsoft.com/office/drawing/2016/5/11/chartex" xmlns:cx6="http://schemas.microsoft.com/office/drawing/2016/5/12/chartex" xmlns:cx7="http://schemas.microsoft.com/office/drawing/2016/5/13/chartex" xmlns:cx8="http://schemas.microsoft.com/office/drawing/2016/5/14/chartex" xmlns:mc="http://schemas.openxmlformats.org/markup-compatibility/2006" xmlns:aink="http://schemas.microsoft.com/office/drawing/2016/ink" xmlns:am3d="http://schemas.microsoft.com/office/drawing/2017/model3d" xmlns:o="urn:schemas-microsoft-com:office:office" xmlns:oel="http://schemas.microsoft.com/office/2019/extlst" xmlns:r="http://schemas.openxmlformats.org/officeDocument/2006/relationships" xmlns:m="http://schemas.openxmlformats.org/officeDocument/2006/math" xmlns:v="urn:schemas-microsoft-com:vml" xmlns:wp14="http://schemas.microsoft.com/office/word/2010/wordprocessingDrawing" xmlns:wp="http://schemas.openxmlformats.org/drawingml/2006/wordprocessingDrawing" xmlns:w10="urn:schemas-microsoft-com:office:word" xmlns:w="http://schemas.openxmlformats.org/wordprocessingml/2006/main" xmlns:w14="http://schemas.microsoft.com/office/word/2010/wordml" xmlns:w15="http://schemas.microsoft.com/office/word/2012/wordml" xmlns:w16cex="http://schemas.microsoft.com/office/word/2018/wordml/cex" xmlns:w16cid="http://schemas.microsoft.com/office/word/2016/wordml/cid" xmlns:w16="http://schemas.microsoft.com/office/word/2018/wordml" xmlns:w16sdtdh="http://schemas.microsoft.com/office/word/2020/wordml/sdtdatahash" xmlns:w16se="http://schemas.microsoft.com/office/word/2015/wordml/symex" xmlns:wpg="http://schemas.microsoft.com/office/word/2010/wordprocessingGroup" xmlns:wpi="http://schemas.microsoft.com/office/word/2010/wordprocessingInk" xmlns:wne="http://schemas.microsoft.com/office/word/2006/wordml" xmlns:wps="http://schemas.microsoft.com/office/word/2010/wordprocessingShape" mc:Ignorable="w14 w15 w16se w16cid w16 w16cex w16sdtdh wp14">
   <w:body>
     <w:p>
       <w:pPr>
@@ -96,7 +96,7 @@
           <w:i/>
           <w:color w:val="000081"/>
         </w:rPr>
-        <w:t>-A/4</w:t>
+        <w:t>-A/</w:t>
       </w:r>
       <w:r>
         <w:rPr>
@@ -104,7 +104,7 @@
           <w:i/>
           <w:color w:val="000081"/>
         </w:rPr>
-        <w:t>7</w:t>
+        <w:t>51</w:t>
       </w:r>
       <w:r>
         <w:rPr>
@@ -341,6 +341,7 @@
               <w:rPr>
                 <w:rFonts w:cstheme="minorHAnsi"/>
                 <w:szCs w:val="22"/>
+                <w:highlight w:val="yellow"/>
               </w:rPr>
               <w:t xml:space="preserve">a. </w:t>
             </w:r>
@@ -848,14 +849,6 @@
               </w:rPr>
               <w:t xml:space="preserve"> </w:t>
             </w:r>
-          </w:p>
-          <w:p>
-            <w:pPr>
-              <w:rPr>
-                <w:rFonts w:cstheme="minorHAnsi"/>
-                <w:szCs w:val="22"/>
-              </w:rPr>
-            </w:pPr>
             <w:r>
               <w:rPr>
                 <w:rFonts w:cstheme="minorHAnsi"/>
@@ -972,12 +965,14 @@
               <w:rPr>
                 <w:rFonts w:cstheme="minorHAnsi"/>
                 <w:szCs w:val="22"/>
-              </w:rPr>
-            </w:pPr>
-            <w:r>
-              <w:rPr>
-                <w:rFonts w:cstheme="minorHAnsi"/>
-                <w:szCs w:val="22"/>
+                <w:highlight w:val="yellow"/>
+              </w:rPr>
+            </w:pPr>
+            <w:r>
+              <w:rPr>
+                <w:rFonts w:cstheme="minorHAnsi"/>
+                <w:szCs w:val="22"/>
+                <w:highlight w:val="yellow"/>
               </w:rPr>
               <w:t xml:space="preserve">Only one accepts a desired string length as an argument. </w:t>
             </w:r>
@@ -1060,7 +1055,6 @@
               <w:rPr>
                 <w:rFonts w:cstheme="minorHAnsi"/>
                 <w:szCs w:val="22"/>
-                <w:highlight w:val="cyan"/>
               </w:rPr>
               <w:t>Which method returns current time in milliseconds?</w:t>
             </w:r>
@@ -1117,7 +1111,7 @@
               <w:rPr>
                 <w:rFonts w:cstheme="minorHAnsi"/>
                 <w:szCs w:val="22"/>
-                <w:highlight w:val="green"/>
+                <w:highlight w:val="yellow"/>
               </w:rPr>
               <w:t>getTime</w:t>
             </w:r>
@@ -1126,7 +1120,7 @@
               <w:rPr>
                 <w:rFonts w:cstheme="minorHAnsi"/>
                 <w:szCs w:val="22"/>
-                <w:highlight w:val="green"/>
+                <w:highlight w:val="yellow"/>
               </w:rPr>
               <w:t>()</w:t>
             </w:r>
@@ -1248,12 +1242,14 @@
               <w:rPr>
                 <w:rFonts w:cstheme="minorHAnsi"/>
                 <w:szCs w:val="22"/>
-              </w:rPr>
-            </w:pPr>
-            <w:r>
-              <w:rPr>
-                <w:rFonts w:cstheme="minorHAnsi"/>
-                <w:szCs w:val="22"/>
+                <w:highlight w:val="yellow"/>
+              </w:rPr>
+            </w:pPr>
+            <w:r>
+              <w:rPr>
+                <w:rFonts w:cstheme="minorHAnsi"/>
+                <w:szCs w:val="22"/>
+                <w:highlight w:val="yellow"/>
               </w:rPr>
               <w:t>It refers current object</w:t>
             </w:r>
@@ -1408,15 +1404,15 @@
                 <w:rFonts w:cstheme="minorHAnsi"/>
                 <w:szCs w:val="22"/>
               </w:rPr>
-              <w:t xml:space="preserve">)     </w:t>
-            </w:r>
-            <w:r>
-              <w:rPr>
-                <w:rFonts w:cstheme="minorHAnsi"/>
-                <w:szCs w:val="22"/>
-                <w:highlight w:val="yellow"/>
-              </w:rPr>
-              <w:t>b. reset()</w:t>
+              <w:t xml:space="preserve">)     b. </w:t>
+            </w:r>
+            <w:r>
+              <w:rPr>
+                <w:rFonts w:cstheme="minorHAnsi"/>
+                <w:szCs w:val="22"/>
+                <w:highlight w:val="yellow"/>
+              </w:rPr>
+              <w:t>reset()</w:t>
             </w:r>
             <w:r>
               <w:rPr>
@@ -1591,6 +1587,7 @@
               <w:rPr>
                 <w:rFonts w:cstheme="minorHAnsi"/>
                 <w:szCs w:val="22"/>
+                <w:highlight w:val="yellow"/>
               </w:rPr>
               <w:t>moveTo</w:t>
             </w:r>
@@ -1713,8 +1710,16 @@
               <w:rPr>
                 <w:rFonts w:cstheme="minorHAnsi"/>
                 <w:szCs w:val="22"/>
-              </w:rPr>
-              <w:t>c. location                           d. name</w:t>
+                <w:highlight w:val="yellow"/>
+              </w:rPr>
+              <w:t>c. location</w:t>
+            </w:r>
+            <w:r>
+              <w:rPr>
+                <w:rFonts w:cstheme="minorHAnsi"/>
+                <w:szCs w:val="22"/>
+              </w:rPr>
+              <w:t xml:space="preserve">                           d. name</w:t>
             </w:r>
           </w:p>
         </w:tc>
@@ -1803,7 +1808,23 @@
                 <w:rFonts w:cstheme="minorHAnsi"/>
                 <w:szCs w:val="22"/>
               </w:rPr>
-              <w:t>(/java/,”</w:t>
+              <w:t>(/java/</w:t>
+            </w:r>
+            <w:proofErr w:type="spellStart"/>
+            <w:r>
+              <w:rPr>
+                <w:rFonts w:cstheme="minorHAnsi"/>
+                <w:szCs w:val="22"/>
+              </w:rPr>
+              <w:t>i</w:t>
+            </w:r>
+            <w:proofErr w:type="spellEnd"/>
+            <w:r>
+              <w:rPr>
+                <w:rFonts w:cstheme="minorHAnsi"/>
+                <w:szCs w:val="22"/>
+              </w:rPr>
+              <w:t>,”</w:t>
             </w:r>
             <w:proofErr w:type="spellStart"/>
             <w:r>
@@ -1860,15 +1881,7 @@
                 <w:rFonts w:cstheme="minorHAnsi"/>
                 <w:szCs w:val="22"/>
               </w:rPr>
-              <w:t>a. Java Programming      b</w:t>
-            </w:r>
-            <w:r>
-              <w:rPr>
-                <w:rFonts w:cstheme="minorHAnsi"/>
-                <w:szCs w:val="22"/>
-                <w:highlight w:val="yellow"/>
-              </w:rPr>
-              <w:t xml:space="preserve">. </w:t>
+              <w:t xml:space="preserve">a. Java Programming      b. </w:t>
             </w:r>
             <w:proofErr w:type="spellStart"/>
             <w:r>
@@ -2026,7 +2039,15 @@
                 <w:rFonts w:cstheme="minorHAnsi"/>
                 <w:szCs w:val="22"/>
               </w:rPr>
-              <w:t>a. Browser code name       b. Browser name</w:t>
+              <w:t xml:space="preserve">a. Browser code name       </w:t>
+            </w:r>
+            <w:r>
+              <w:rPr>
+                <w:rFonts w:cstheme="minorHAnsi"/>
+                <w:szCs w:val="22"/>
+                <w:highlight w:val="yellow"/>
+              </w:rPr>
+              <w:t>b. Browser name</w:t>
             </w:r>
           </w:p>
           <w:p>
@@ -2110,6 +2131,7 @@
               <w:rPr>
                 <w:rFonts w:cstheme="minorHAnsi"/>
                 <w:szCs w:val="22"/>
+                <w:highlight w:val="yellow"/>
               </w:rPr>
               <w:t>setInterval</w:t>
             </w:r>
@@ -2237,15 +2259,7 @@
                 <w:rFonts w:cstheme="minorHAnsi"/>
                 <w:szCs w:val="22"/>
               </w:rPr>
-              <w:t xml:space="preserve">          </w:t>
-            </w:r>
-            <w:r>
-              <w:rPr>
-                <w:rFonts w:cstheme="minorHAnsi"/>
-                <w:szCs w:val="22"/>
-                <w:highlight w:val="yellow"/>
-              </w:rPr>
-              <w:t xml:space="preserve">b. </w:t>
+              <w:t xml:space="preserve">          b. </w:t>
             </w:r>
             <w:proofErr w:type="spellStart"/>
             <w:r>
@@ -2422,6 +2436,7 @@
               <w:rPr>
                 <w:rFonts w:cstheme="minorHAnsi"/>
                 <w:szCs w:val="22"/>
+                <w:highlight w:val="yellow"/>
               </w:rPr>
               <w:t xml:space="preserve">b.  </w:t>
             </w:r>
@@ -2699,6 +2714,7 @@
               <w:rPr>
                 <w:rFonts w:cstheme="minorHAnsi"/>
                 <w:szCs w:val="22"/>
+                <w:highlight w:val="yellow"/>
               </w:rPr>
               <w:t xml:space="preserve">d. </w:t>
             </w:r>
@@ -3052,7 +3068,15 @@
                 <w:rFonts w:cstheme="minorHAnsi"/>
                 <w:szCs w:val="22"/>
               </w:rPr>
-              <w:t>a. 2      b. 4      c. 6      d. 9</w:t>
+              <w:t xml:space="preserve">a. 2      b. 4      c. 6      </w:t>
+            </w:r>
+            <w:r>
+              <w:rPr>
+                <w:rFonts w:cstheme="minorHAnsi"/>
+                <w:szCs w:val="22"/>
+                <w:highlight w:val="yellow"/>
+              </w:rPr>
+              <w:t>d. 9</w:t>
             </w:r>
           </w:p>
         </w:tc>
@@ -3136,7 +3160,7 @@
               <w:rPr>
                 <w:rFonts w:cstheme="minorHAnsi"/>
                 <w:szCs w:val="22"/>
-                <w:highlight w:val="green"/>
+                <w:highlight w:val="yellow"/>
               </w:rPr>
               <w:t>Action method</w:t>
             </w:r>
@@ -3240,7 +3264,22 @@
                 <w:rFonts w:cstheme="minorHAnsi"/>
                 <w:szCs w:val="22"/>
               </w:rPr>
-              <w:t>)   b. back()     c. go()     d. replace()</w:t>
+              <w:t xml:space="preserve">)   </w:t>
+            </w:r>
+            <w:r>
+              <w:rPr>
+                <w:rFonts w:cstheme="minorHAnsi"/>
+                <w:szCs w:val="22"/>
+                <w:highlight w:val="yellow"/>
+              </w:rPr>
+              <w:t>b. back()     c. go()</w:t>
+            </w:r>
+            <w:r>
+              <w:rPr>
+                <w:rFonts w:cstheme="minorHAnsi"/>
+                <w:szCs w:val="22"/>
+              </w:rPr>
+              <w:t xml:space="preserve">     d. replace()</w:t>
             </w:r>
           </w:p>
           <w:p>
@@ -3494,15 +3533,15 @@
                 <w:rFonts w:cstheme="minorHAnsi"/>
                 <w:szCs w:val="22"/>
               </w:rPr>
-              <w:t xml:space="preserve">a. with      b. label    c. </w:t>
-            </w:r>
-            <w:r>
-              <w:rPr>
-                <w:rFonts w:cstheme="minorHAnsi"/>
-                <w:szCs w:val="22"/>
-                <w:highlight w:val="yellow"/>
-              </w:rPr>
-              <w:t>nested loop</w:t>
+              <w:t xml:space="preserve">a. with      b. label    </w:t>
+            </w:r>
+            <w:r>
+              <w:rPr>
+                <w:rFonts w:cstheme="minorHAnsi"/>
+                <w:szCs w:val="22"/>
+                <w:highlight w:val="yellow"/>
+              </w:rPr>
+              <w:t>c. nested loop</w:t>
             </w:r>
             <w:r>
               <w:rPr>
@@ -3577,6 +3616,7 @@
               <w:rPr>
                 <w:rFonts w:cstheme="minorHAnsi"/>
                 <w:szCs w:val="22"/>
+                <w:highlight w:val="yellow"/>
               </w:rPr>
               <w:t>window.location</w:t>
             </w:r>
@@ -3675,15 +3715,15 @@
                 <w:rFonts w:cstheme="minorHAnsi"/>
                 <w:szCs w:val="22"/>
               </w:rPr>
-              <w:t xml:space="preserve">a. function    b. method   c. </w:t>
-            </w:r>
-            <w:r>
-              <w:rPr>
-                <w:rFonts w:cstheme="minorHAnsi"/>
-                <w:szCs w:val="22"/>
-                <w:highlight w:val="yellow"/>
-              </w:rPr>
-              <w:t>attribute</w:t>
+              <w:t xml:space="preserve">a. function    b. method   </w:t>
+            </w:r>
+            <w:r>
+              <w:rPr>
+                <w:rFonts w:cstheme="minorHAnsi"/>
+                <w:szCs w:val="22"/>
+                <w:highlight w:val="yellow"/>
+              </w:rPr>
+              <w:t>c. attribute</w:t>
             </w:r>
             <w:r>
               <w:rPr>
@@ -3845,15 +3885,15 @@
                 <w:rFonts w:cstheme="minorHAnsi"/>
                 <w:szCs w:val="22"/>
               </w:rPr>
-              <w:t xml:space="preserve">a. IT Scholarship   b. </w:t>
-            </w:r>
-            <w:r>
-              <w:rPr>
-                <w:rFonts w:cstheme="minorHAnsi"/>
-                <w:szCs w:val="22"/>
-                <w:highlight w:val="yellow"/>
-              </w:rPr>
-              <w:t xml:space="preserve">Round </w:t>
+              <w:t xml:space="preserve">a. IT Scholarship   </w:t>
+            </w:r>
+            <w:r>
+              <w:rPr>
+                <w:rFonts w:cstheme="minorHAnsi"/>
+                <w:szCs w:val="22"/>
+                <w:highlight w:val="yellow"/>
+              </w:rPr>
+              <w:t xml:space="preserve">b. Round </w:t>
             </w:r>
             <w:r>
               <w:rPr>
@@ -4051,9 +4091,13 @@
           </w:p>
           <w:p>
             <w:pPr>
-              <w:rPr>
-                <w:rFonts w:cstheme="minorHAnsi"/>
-                <w:szCs w:val="22"/>
+              <w:pStyle w:val="ListParagraph"/>
+              <w:numPr>
+                <w:ilvl w:val="0"/>
+                <w:numId w:val="6"/>
+              </w:numPr>
+              <w:rPr>
+                <w:rFonts w:cstheme="minorHAnsi"/>
               </w:rPr>
             </w:pPr>
             <w:proofErr w:type="spellStart"/>
@@ -4061,6 +4105,7 @@
             <w:r>
               <w:rPr>
                 <w:rFonts w:cstheme="minorHAnsi"/>
+                <w:highlight w:val="yellow"/>
               </w:rPr>
               <w:t>window.open</w:t>
             </w:r>
@@ -4069,6 +4114,7 @@
             <w:r>
               <w:rPr>
                 <w:rFonts w:cstheme="minorHAnsi"/>
+                <w:highlight w:val="yellow"/>
               </w:rPr>
               <w:t>(</w:t>
             </w:r>
@@ -4076,6 +4122,7 @@
             <w:r>
               <w:rPr>
                 <w:rFonts w:cstheme="minorHAnsi"/>
+                <w:highlight w:val="yellow"/>
               </w:rPr>
               <w:t>PageURL,WindowName,settings</w:t>
             </w:r>
@@ -4083,6 +4130,7 @@
             <w:r>
               <w:rPr>
                 <w:rFonts w:cstheme="minorHAnsi"/>
+                <w:highlight w:val="yellow"/>
               </w:rPr>
               <w:t>);</w:t>
             </w:r>
@@ -4189,7 +4237,7 @@
             <w:r>
               <w:rPr>
                 <w:rFonts w:cstheme="minorHAnsi"/>
-                <w:highlight w:val="green"/>
+                <w:highlight w:val="yellow"/>
               </w:rPr>
               <w:t>true</w:t>
             </w:r>
@@ -4462,6 +4510,7 @@
               <w:rPr>
                 <w:rFonts w:cstheme="minorHAnsi"/>
                 <w:szCs w:val="22"/>
+                <w:highlight w:val="yellow"/>
               </w:rPr>
             </w:pPr>
             <w:proofErr w:type="spellStart"/>
@@ -4470,6 +4519,7 @@
               <w:rPr>
                 <w:rFonts w:cstheme="minorHAnsi"/>
                 <w:szCs w:val="22"/>
+                <w:highlight w:val="yellow"/>
               </w:rPr>
               <w:t>indexOf</w:t>
             </w:r>
@@ -4478,6 +4528,7 @@
               <w:rPr>
                 <w:rFonts w:cstheme="minorHAnsi"/>
                 <w:szCs w:val="22"/>
+                <w:highlight w:val="yellow"/>
               </w:rPr>
               <w:t>(</w:t>
             </w:r>
@@ -4486,12 +4537,18 @@
               <w:rPr>
                 <w:rFonts w:cstheme="minorHAnsi"/>
                 <w:szCs w:val="22"/>
+                <w:highlight w:val="yellow"/>
               </w:rPr>
               <w:t xml:space="preserve">)  </w:t>
             </w:r>
           </w:p>
           <w:p>
             <w:pPr>
+              <w:pStyle w:val="ListParagraph"/>
+              <w:numPr>
+                <w:ilvl w:val="0"/>
+                <w:numId w:val="9"/>
+              </w:numPr>
               <w:rPr>
                 <w:rFonts w:cstheme="minorHAnsi"/>
                 <w:szCs w:val="22"/>
@@ -4617,7 +4674,7 @@
               <w:rPr>
                 <w:rFonts w:ascii="Candara" w:hAnsi="Candara"/>
                 <w:bCs/>
-                <w:highlight w:val="green"/>
+                <w:highlight w:val="yellow"/>
               </w:rPr>
             </w:pPr>
             <w:proofErr w:type="spellStart"/>
@@ -4625,7 +4682,7 @@
               <w:rPr>
                 <w:rFonts w:ascii="Candara" w:hAnsi="Candara"/>
                 <w:bCs/>
-                <w:highlight w:val="green"/>
+                <w:highlight w:val="yellow"/>
               </w:rPr>
               <w:t>firstName</w:t>
             </w:r>
@@ -4634,7 +4691,7 @@
               <w:rPr>
                 <w:rFonts w:ascii="Candara" w:hAnsi="Candara"/>
                 <w:bCs/>
-                <w:highlight w:val="green"/>
+                <w:highlight w:val="yellow"/>
               </w:rPr>
               <w:t xml:space="preserve">  </w:t>
             </w:r>
@@ -4653,7 +4710,7 @@
               <w:rPr>
                 <w:rFonts w:ascii="Candara" w:hAnsi="Candara"/>
                 <w:bCs/>
-                <w:highlight w:val="green"/>
+                <w:highlight w:val="yellow"/>
               </w:rPr>
             </w:pPr>
             <w:proofErr w:type="spellStart"/>
@@ -4661,7 +4718,7 @@
               <w:rPr>
                 <w:rFonts w:ascii="Candara" w:hAnsi="Candara"/>
                 <w:bCs/>
-                <w:highlight w:val="green"/>
+                <w:highlight w:val="yellow"/>
               </w:rPr>
               <w:t>firstname</w:t>
             </w:r>
@@ -5296,14 +5353,14 @@
                 <w:rFonts w:ascii="Candara" w:hAnsi="Candara"/>
               </w:rPr>
               <w:tab/>
-              <w:t xml:space="preserve"> b).  close   </w:t>
-            </w:r>
-            <w:r>
-              <w:rPr>
-                <w:rFonts w:ascii="Candara" w:hAnsi="Candara"/>
-                <w:highlight w:val="yellow"/>
-              </w:rPr>
-              <w:t>c) name</w:t>
+              <w:t xml:space="preserve"> b).  close   c</w:t>
+            </w:r>
+            <w:r>
+              <w:rPr>
+                <w:rFonts w:ascii="Candara" w:hAnsi="Candara"/>
+                <w:highlight w:val="yellow"/>
+              </w:rPr>
+              <w:t>) name</w:t>
             </w:r>
             <w:r>
               <w:rPr>
@@ -5335,14 +5392,14 @@
               <w:rPr>
                 <w:rFonts w:ascii="Candara" w:hAnsi="Candara"/>
               </w:rPr>
-              <w:t xml:space="preserve">f) window   </w:t>
-            </w:r>
-            <w:r>
-              <w:rPr>
-                <w:rFonts w:ascii="Candara" w:hAnsi="Candara"/>
-                <w:highlight w:val="yellow"/>
-              </w:rPr>
-              <w:t>g) replace</w:t>
+              <w:t>f) window   g</w:t>
+            </w:r>
+            <w:r>
+              <w:rPr>
+                <w:rFonts w:ascii="Candara" w:hAnsi="Candara"/>
+                <w:highlight w:val="yellow"/>
+              </w:rPr>
+              <w:t>) replace</w:t>
             </w:r>
             <w:r>
               <w:rPr>
@@ -5454,8 +5511,14 @@
                 <w:numId w:val="13"/>
               </w:numPr>
               <w:ind w:left="720"/>
-            </w:pPr>
-            <w:r>
+              <w:rPr>
+                <w:highlight w:val="yellow"/>
+              </w:rPr>
+            </w:pPr>
+            <w:r>
+              <w:rPr>
+                <w:highlight w:val="yellow"/>
+              </w:rPr>
               <w:t>all above</w:t>
             </w:r>
           </w:p>
@@ -5513,7 +5576,13 @@
               <w:ind w:left="360"/>
             </w:pPr>
             <w:r>
-              <w:t>c. Value-name pair    d. Name-value pair</w:t>
+              <w:t xml:space="preserve">c. Value-name pair    d. </w:t>
+            </w:r>
+            <w:r>
+              <w:rPr>
+                <w:highlight w:val="yellow"/>
+              </w:rPr>
+              <w:t>Name-value pair</w:t>
             </w:r>
           </w:p>
           <w:p>
@@ -5627,7 +5696,7 @@
 </file>
 
 <file path=word/endnotes.xml><?xml version="1.0" encoding="utf-8"?>
-<w:endnotes xmlns:wpc="http://schemas.microsoft.com/office/word/2010/wordprocessingCanvas" xmlns:cx="http://schemas.microsoft.com/office/drawing/2014/chartex" xmlns:cx1="http://schemas.microsoft.com/office/drawing/2015/9/8/chartex" xmlns:cx2="http://schemas.microsoft.com/office/drawing/2015/10/21/chartex" xmlns:cx3="http://schemas.microsoft.com/office/drawing/2016/5/9/chartex" xmlns:cx4="http://schemas.microsoft.com/office/drawing/2016/5/10/chartex" xmlns:cx5="http://schemas.microsoft.com/office/drawing/2016/5/11/chartex" xmlns:cx6="http://schemas.microsoft.com/office/drawing/2016/5/12/chartex" xmlns:cx7="http://schemas.microsoft.com/office/drawing/2016/5/13/chartex" xmlns:cx8="http://schemas.microsoft.com/office/drawing/2016/5/14/chartex" xmlns:mc="http://schemas.openxmlformats.org/markup-compatibility/2006" xmlns:aink="http://schemas.microsoft.com/office/drawing/2016/ink" xmlns:am3d="http://schemas.microsoft.com/office/drawing/2017/model3d" xmlns:o="urn:schemas-microsoft-com:office:office" xmlns:r="http://schemas.openxmlformats.org/officeDocument/2006/relationships" xmlns:m="http://schemas.openxmlformats.org/officeDocument/2006/math" xmlns:v="urn:schemas-microsoft-com:vml" xmlns:wp14="http://schemas.microsoft.com/office/word/2010/wordprocessingDrawing" xmlns:wp="http://schemas.openxmlformats.org/drawingml/2006/wordprocessingDrawing" xmlns:w10="urn:schemas-microsoft-com:office:word" xmlns:w="http://schemas.openxmlformats.org/wordprocessingml/2006/main" xmlns:w14="http://schemas.microsoft.com/office/word/2010/wordml" xmlns:w15="http://schemas.microsoft.com/office/word/2012/wordml" xmlns:w16cex="http://schemas.microsoft.com/office/word/2018/wordml/cex" xmlns:w16cid="http://schemas.microsoft.com/office/word/2016/wordml/cid" xmlns:w16="http://schemas.microsoft.com/office/word/2018/wordml" xmlns:w16se="http://schemas.microsoft.com/office/word/2015/wordml/symex" xmlns:wpg="http://schemas.microsoft.com/office/word/2010/wordprocessingGroup" xmlns:wpi="http://schemas.microsoft.com/office/word/2010/wordprocessingInk" xmlns:wne="http://schemas.microsoft.com/office/word/2006/wordml" xmlns:wps="http://schemas.microsoft.com/office/word/2010/wordprocessingShape" mc:Ignorable="w14 w15 w16se w16cid w16 w16cex wp14">
+<w:endnotes xmlns:wpc="http://schemas.microsoft.com/office/word/2010/wordprocessingCanvas" xmlns:cx="http://schemas.microsoft.com/office/drawing/2014/chartex" xmlns:cx1="http://schemas.microsoft.com/office/drawing/2015/9/8/chartex" xmlns:cx2="http://schemas.microsoft.com/office/drawing/2015/10/21/chartex" xmlns:cx3="http://schemas.microsoft.com/office/drawing/2016/5/9/chartex" xmlns:cx4="http://schemas.microsoft.com/office/drawing/2016/5/10/chartex" xmlns:cx5="http://schemas.microsoft.com/office/drawing/2016/5/11/chartex" xmlns:cx6="http://schemas.microsoft.com/office/drawing/2016/5/12/chartex" xmlns:cx7="http://schemas.microsoft.com/office/drawing/2016/5/13/chartex" xmlns:cx8="http://schemas.microsoft.com/office/drawing/2016/5/14/chartex" xmlns:mc="http://schemas.openxmlformats.org/markup-compatibility/2006" xmlns:aink="http://schemas.microsoft.com/office/drawing/2016/ink" xmlns:am3d="http://schemas.microsoft.com/office/drawing/2017/model3d" xmlns:o="urn:schemas-microsoft-com:office:office" xmlns:oel="http://schemas.microsoft.com/office/2019/extlst" xmlns:r="http://schemas.openxmlformats.org/officeDocument/2006/relationships" xmlns:m="http://schemas.openxmlformats.org/officeDocument/2006/math" xmlns:v="urn:schemas-microsoft-com:vml" xmlns:wp14="http://schemas.microsoft.com/office/word/2010/wordprocessingDrawing" xmlns:wp="http://schemas.openxmlformats.org/drawingml/2006/wordprocessingDrawing" xmlns:w10="urn:schemas-microsoft-com:office:word" xmlns:w="http://schemas.openxmlformats.org/wordprocessingml/2006/main" xmlns:w14="http://schemas.microsoft.com/office/word/2010/wordml" xmlns:w15="http://schemas.microsoft.com/office/word/2012/wordml" xmlns:w16cex="http://schemas.microsoft.com/office/word/2018/wordml/cex" xmlns:w16cid="http://schemas.microsoft.com/office/word/2016/wordml/cid" xmlns:w16="http://schemas.microsoft.com/office/word/2018/wordml" xmlns:w16sdtdh="http://schemas.microsoft.com/office/word/2020/wordml/sdtdatahash" xmlns:w16se="http://schemas.microsoft.com/office/word/2015/wordml/symex" xmlns:wpg="http://schemas.microsoft.com/office/word/2010/wordprocessingGroup" xmlns:wpi="http://schemas.microsoft.com/office/word/2010/wordprocessingInk" xmlns:wne="http://schemas.microsoft.com/office/word/2006/wordml" xmlns:wps="http://schemas.microsoft.com/office/word/2010/wordprocessingShape" mc:Ignorable="w14 w15 w16se w16cid w16 w16cex w16sdtdh wp14">
   <w:endnote w:type="separator" w:id="-1">
     <w:p>
       <w:pPr>
@@ -5652,7 +5721,7 @@
 </file>
 
 <file path=word/footer1.xml><?xml version="1.0" encoding="utf-8"?>
-<w:ftr xmlns:wpc="http://schemas.microsoft.com/office/word/2010/wordprocessingCanvas" xmlns:cx="http://schemas.microsoft.com/office/drawing/2014/chartex" xmlns:cx1="http://schemas.microsoft.com/office/drawing/2015/9/8/chartex" xmlns:cx2="http://schemas.microsoft.com/office/drawing/2015/10/21/chartex" xmlns:cx3="http://schemas.microsoft.com/office/drawing/2016/5/9/chartex" xmlns:cx4="http://schemas.microsoft.com/office/drawing/2016/5/10/chartex" xmlns:cx5="http://schemas.microsoft.com/office/drawing/2016/5/11/chartex" xmlns:cx6="http://schemas.microsoft.com/office/drawing/2016/5/12/chartex" xmlns:cx7="http://schemas.microsoft.com/office/drawing/2016/5/13/chartex" xmlns:cx8="http://schemas.microsoft.com/office/drawing/2016/5/14/chartex" xmlns:mc="http://schemas.openxmlformats.org/markup-compatibility/2006" xmlns:aink="http://schemas.microsoft.com/office/drawing/2016/ink" xmlns:am3d="http://schemas.microsoft.com/office/drawing/2017/model3d" xmlns:o="urn:schemas-microsoft-com:office:office" xmlns:r="http://schemas.openxmlformats.org/officeDocument/2006/relationships" xmlns:m="http://schemas.openxmlformats.org/officeDocument/2006/math" xmlns:v="urn:schemas-microsoft-com:vml" xmlns:wp14="http://schemas.microsoft.com/office/word/2010/wordprocessingDrawing" xmlns:wp="http://schemas.openxmlformats.org/drawingml/2006/wordprocessingDrawing" xmlns:w10="urn:schemas-microsoft-com:office:word" xmlns:w="http://schemas.openxmlformats.org/wordprocessingml/2006/main" xmlns:w14="http://schemas.microsoft.com/office/word/2010/wordml" xmlns:w15="http://schemas.microsoft.com/office/word/2012/wordml" xmlns:w16cex="http://schemas.microsoft.com/office/word/2018/wordml/cex" xmlns:w16cid="http://schemas.microsoft.com/office/word/2016/wordml/cid" xmlns:w16="http://schemas.microsoft.com/office/word/2018/wordml" xmlns:w16se="http://schemas.microsoft.com/office/word/2015/wordml/symex" xmlns:wpg="http://schemas.microsoft.com/office/word/2010/wordprocessingGroup" xmlns:wpi="http://schemas.microsoft.com/office/word/2010/wordprocessingInk" xmlns:wne="http://schemas.microsoft.com/office/word/2006/wordml" xmlns:wps="http://schemas.microsoft.com/office/word/2010/wordprocessingShape" mc:Ignorable="w14 w15 w16se w16cid w16 w16cex wp14">
+<w:ftr xmlns:wpc="http://schemas.microsoft.com/office/word/2010/wordprocessingCanvas" xmlns:cx="http://schemas.microsoft.com/office/drawing/2014/chartex" xmlns:cx1="http://schemas.microsoft.com/office/drawing/2015/9/8/chartex" xmlns:cx2="http://schemas.microsoft.com/office/drawing/2015/10/21/chartex" xmlns:cx3="http://schemas.microsoft.com/office/drawing/2016/5/9/chartex" xmlns:cx4="http://schemas.microsoft.com/office/drawing/2016/5/10/chartex" xmlns:cx5="http://schemas.microsoft.com/office/drawing/2016/5/11/chartex" xmlns:cx6="http://schemas.microsoft.com/office/drawing/2016/5/12/chartex" xmlns:cx7="http://schemas.microsoft.com/office/drawing/2016/5/13/chartex" xmlns:cx8="http://schemas.microsoft.com/office/drawing/2016/5/14/chartex" xmlns:mc="http://schemas.openxmlformats.org/markup-compatibility/2006" xmlns:aink="http://schemas.microsoft.com/office/drawing/2016/ink" xmlns:am3d="http://schemas.microsoft.com/office/drawing/2017/model3d" xmlns:o="urn:schemas-microsoft-com:office:office" xmlns:oel="http://schemas.microsoft.com/office/2019/extlst" xmlns:r="http://schemas.openxmlformats.org/officeDocument/2006/relationships" xmlns:m="http://schemas.openxmlformats.org/officeDocument/2006/math" xmlns:v="urn:schemas-microsoft-com:vml" xmlns:wp14="http://schemas.microsoft.com/office/word/2010/wordprocessingDrawing" xmlns:wp="http://schemas.openxmlformats.org/drawingml/2006/wordprocessingDrawing" xmlns:w10="urn:schemas-microsoft-com:office:word" xmlns:w="http://schemas.openxmlformats.org/wordprocessingml/2006/main" xmlns:w14="http://schemas.microsoft.com/office/word/2010/wordml" xmlns:w15="http://schemas.microsoft.com/office/word/2012/wordml" xmlns:w16cex="http://schemas.microsoft.com/office/word/2018/wordml/cex" xmlns:w16cid="http://schemas.microsoft.com/office/word/2016/wordml/cid" xmlns:w16="http://schemas.microsoft.com/office/word/2018/wordml" xmlns:w16sdtdh="http://schemas.microsoft.com/office/word/2020/wordml/sdtdatahash" xmlns:w16se="http://schemas.microsoft.com/office/word/2015/wordml/symex" xmlns:wpg="http://schemas.microsoft.com/office/word/2010/wordprocessingGroup" xmlns:wpi="http://schemas.microsoft.com/office/word/2010/wordprocessingInk" xmlns:wne="http://schemas.microsoft.com/office/word/2006/wordml" xmlns:wps="http://schemas.microsoft.com/office/word/2010/wordprocessingShape" mc:Ignorable="w14 w15 w16se w16cid w16 w16cex w16sdtdh wp14">
   <w:p>
     <w:pPr>
       <w:pStyle w:val="Footer"/>
@@ -5670,7 +5739,7 @@
       <w:rPr>
         <w:noProof/>
       </w:rPr>
-      <w:t>Monday, March 22, 2021</w:t>
+      <w:t>Thursday, June 2, 2022</w:t>
     </w:r>
     <w:r>
       <w:fldChar w:fldCharType="end"/>
@@ -5721,7 +5790,7 @@
 </file>
 
 <file path=word/footnotes.xml><?xml version="1.0" encoding="utf-8"?>
-<w:footnotes xmlns:wpc="http://schemas.microsoft.com/office/word/2010/wordprocessingCanvas" xmlns:cx="http://schemas.microsoft.com/office/drawing/2014/chartex" xmlns:cx1="http://schemas.microsoft.com/office/drawing/2015/9/8/chartex" xmlns:cx2="http://schemas.microsoft.com/office/drawing/2015/10/21/chartex" xmlns:cx3="http://schemas.microsoft.com/office/drawing/2016/5/9/chartex" xmlns:cx4="http://schemas.microsoft.com/office/drawing/2016/5/10/chartex" xmlns:cx5="http://schemas.microsoft.com/office/drawing/2016/5/11/chartex" xmlns:cx6="http://schemas.microsoft.com/office/drawing/2016/5/12/chartex" xmlns:cx7="http://schemas.microsoft.com/office/drawing/2016/5/13/chartex" xmlns:cx8="http://schemas.microsoft.com/office/drawing/2016/5/14/chartex" xmlns:mc="http://schemas.openxmlformats.org/markup-compatibility/2006" xmlns:aink="http://schemas.microsoft.com/office/drawing/2016/ink" xmlns:am3d="http://schemas.microsoft.com/office/drawing/2017/model3d" xmlns:o="urn:schemas-microsoft-com:office:office" xmlns:r="http://schemas.openxmlformats.org/officeDocument/2006/relationships" xmlns:m="http://schemas.openxmlformats.org/officeDocument/2006/math" xmlns:v="urn:schemas-microsoft-com:vml" xmlns:wp14="http://schemas.microsoft.com/office/word/2010/wordprocessingDrawing" xmlns:wp="http://schemas.openxmlformats.org/drawingml/2006/wordprocessingDrawing" xmlns:w10="urn:schemas-microsoft-com:office:word" xmlns:w="http://schemas.openxmlformats.org/wordprocessingml/2006/main" xmlns:w14="http://schemas.microsoft.com/office/word/2010/wordml" xmlns:w15="http://schemas.microsoft.com/office/word/2012/wordml" xmlns:w16cex="http://schemas.microsoft.com/office/word/2018/wordml/cex" xmlns:w16cid="http://schemas.microsoft.com/office/word/2016/wordml/cid" xmlns:w16="http://schemas.microsoft.com/office/word/2018/wordml" xmlns:w16se="http://schemas.microsoft.com/office/word/2015/wordml/symex" xmlns:wpg="http://schemas.microsoft.com/office/word/2010/wordprocessingGroup" xmlns:wpi="http://schemas.microsoft.com/office/word/2010/wordprocessingInk" xmlns:wne="http://schemas.microsoft.com/office/word/2006/wordml" xmlns:wps="http://schemas.microsoft.com/office/word/2010/wordprocessingShape" mc:Ignorable="w14 w15 w16se w16cid w16 w16cex wp14">
+<w:footnotes xmlns:wpc="http://schemas.microsoft.com/office/word/2010/wordprocessingCanvas" xmlns:cx="http://schemas.microsoft.com/office/drawing/2014/chartex" xmlns:cx1="http://schemas.microsoft.com/office/drawing/2015/9/8/chartex" xmlns:cx2="http://schemas.microsoft.com/office/drawing/2015/10/21/chartex" xmlns:cx3="http://schemas.microsoft.com/office/drawing/2016/5/9/chartex" xmlns:cx4="http://schemas.microsoft.com/office/drawing/2016/5/10/chartex" xmlns:cx5="http://schemas.microsoft.com/office/drawing/2016/5/11/chartex" xmlns:cx6="http://schemas.microsoft.com/office/drawing/2016/5/12/chartex" xmlns:cx7="http://schemas.microsoft.com/office/drawing/2016/5/13/chartex" xmlns:cx8="http://schemas.microsoft.com/office/drawing/2016/5/14/chartex" xmlns:mc="http://schemas.openxmlformats.org/markup-compatibility/2006" xmlns:aink="http://schemas.microsoft.com/office/drawing/2016/ink" xmlns:am3d="http://schemas.microsoft.com/office/drawing/2017/model3d" xmlns:o="urn:schemas-microsoft-com:office:office" xmlns:oel="http://schemas.microsoft.com/office/2019/extlst" xmlns:r="http://schemas.openxmlformats.org/officeDocument/2006/relationships" xmlns:m="http://schemas.openxmlformats.org/officeDocument/2006/math" xmlns:v="urn:schemas-microsoft-com:vml" xmlns:wp14="http://schemas.microsoft.com/office/word/2010/wordprocessingDrawing" xmlns:wp="http://schemas.openxmlformats.org/drawingml/2006/wordprocessingDrawing" xmlns:w10="urn:schemas-microsoft-com:office:word" xmlns:w="http://schemas.openxmlformats.org/wordprocessingml/2006/main" xmlns:w14="http://schemas.microsoft.com/office/word/2010/wordml" xmlns:w15="http://schemas.microsoft.com/office/word/2012/wordml" xmlns:w16cex="http://schemas.microsoft.com/office/word/2018/wordml/cex" xmlns:w16cid="http://schemas.microsoft.com/office/word/2016/wordml/cid" xmlns:w16="http://schemas.microsoft.com/office/word/2018/wordml" xmlns:w16sdtdh="http://schemas.microsoft.com/office/word/2020/wordml/sdtdatahash" xmlns:w16se="http://schemas.microsoft.com/office/word/2015/wordml/symex" xmlns:wpg="http://schemas.microsoft.com/office/word/2010/wordprocessingGroup" xmlns:wpi="http://schemas.microsoft.com/office/word/2010/wordprocessingInk" xmlns:wne="http://schemas.microsoft.com/office/word/2006/wordml" xmlns:wps="http://schemas.microsoft.com/office/word/2010/wordprocessingShape" mc:Ignorable="w14 w15 w16se w16cid w16 w16cex w16sdtdh wp14">
   <w:footnote w:type="separator" w:id="-1">
     <w:p>
       <w:pPr>
@@ -5746,7 +5815,7 @@
 </file>
 
 <file path=word/numbering.xml><?xml version="1.0" encoding="utf-8"?>
-<w:numbering xmlns:wpc="http://schemas.microsoft.com/office/word/2010/wordprocessingCanvas" xmlns:cx="http://schemas.microsoft.com/office/drawing/2014/chartex" xmlns:cx1="http://schemas.microsoft.com/office/drawing/2015/9/8/chartex" xmlns:cx2="http://schemas.microsoft.com/office/drawing/2015/10/21/chartex" xmlns:cx3="http://schemas.microsoft.com/office/drawing/2016/5/9/chartex" xmlns:cx4="http://schemas.microsoft.com/office/drawing/2016/5/10/chartex" xmlns:cx5="http://schemas.microsoft.com/office/drawing/2016/5/11/chartex" xmlns:cx6="http://schemas.microsoft.com/office/drawing/2016/5/12/chartex" xmlns:cx7="http://schemas.microsoft.com/office/drawing/2016/5/13/chartex" xmlns:cx8="http://schemas.microsoft.com/office/drawing/2016/5/14/chartex" xmlns:mc="http://schemas.openxmlformats.org/markup-compatibility/2006" xmlns:aink="http://schemas.microsoft.com/office/drawing/2016/ink" xmlns:am3d="http://schemas.microsoft.com/office/drawing/2017/model3d" xmlns:o="urn:schemas-microsoft-com:office:office" xmlns:r="http://schemas.openxmlformats.org/officeDocument/2006/relationships" xmlns:m="http://schemas.openxmlformats.org/officeDocument/2006/math" xmlns:v="urn:schemas-microsoft-com:vml" xmlns:wp14="http://schemas.microsoft.com/office/word/2010/wordprocessingDrawing" xmlns:wp="http://schemas.openxmlformats.org/drawingml/2006/wordprocessingDrawing" xmlns:w10="urn:schemas-microsoft-com:office:word" xmlns:w="http://schemas.openxmlformats.org/wordprocessingml/2006/main" xmlns:w14="http://schemas.microsoft.com/office/word/2010/wordml" xmlns:w15="http://schemas.microsoft.com/office/word/2012/wordml" xmlns:w16cex="http://schemas.microsoft.com/office/word/2018/wordml/cex" xmlns:w16cid="http://schemas.microsoft.com/office/word/2016/wordml/cid" xmlns:w16="http://schemas.microsoft.com/office/word/2018/wordml" xmlns:w16se="http://schemas.microsoft.com/office/word/2015/wordml/symex" xmlns:wpg="http://schemas.microsoft.com/office/word/2010/wordprocessingGroup" xmlns:wpi="http://schemas.microsoft.com/office/word/2010/wordprocessingInk" xmlns:wne="http://schemas.microsoft.com/office/word/2006/wordml" xmlns:wps="http://schemas.microsoft.com/office/word/2010/wordprocessingShape" mc:Ignorable="w14 w15 w16se w16cid w16 w16cex wp14">
+<w:numbering xmlns:wpc="http://schemas.microsoft.com/office/word/2010/wordprocessingCanvas" xmlns:cx="http://schemas.microsoft.com/office/drawing/2014/chartex" xmlns:cx1="http://schemas.microsoft.com/office/drawing/2015/9/8/chartex" xmlns:cx2="http://schemas.microsoft.com/office/drawing/2015/10/21/chartex" xmlns:cx3="http://schemas.microsoft.com/office/drawing/2016/5/9/chartex" xmlns:cx4="http://schemas.microsoft.com/office/drawing/2016/5/10/chartex" xmlns:cx5="http://schemas.microsoft.com/office/drawing/2016/5/11/chartex" xmlns:cx6="http://schemas.microsoft.com/office/drawing/2016/5/12/chartex" xmlns:cx7="http://schemas.microsoft.com/office/drawing/2016/5/13/chartex" xmlns:cx8="http://schemas.microsoft.com/office/drawing/2016/5/14/chartex" xmlns:mc="http://schemas.openxmlformats.org/markup-compatibility/2006" xmlns:aink="http://schemas.microsoft.com/office/drawing/2016/ink" xmlns:am3d="http://schemas.microsoft.com/office/drawing/2017/model3d" xmlns:o="urn:schemas-microsoft-com:office:office" xmlns:oel="http://schemas.microsoft.com/office/2019/extlst" xmlns:r="http://schemas.openxmlformats.org/officeDocument/2006/relationships" xmlns:m="http://schemas.openxmlformats.org/officeDocument/2006/math" xmlns:v="urn:schemas-microsoft-com:vml" xmlns:wp14="http://schemas.microsoft.com/office/word/2010/wordprocessingDrawing" xmlns:wp="http://schemas.openxmlformats.org/drawingml/2006/wordprocessingDrawing" xmlns:w10="urn:schemas-microsoft-com:office:word" xmlns:w="http://schemas.openxmlformats.org/wordprocessingml/2006/main" xmlns:w14="http://schemas.microsoft.com/office/word/2010/wordml" xmlns:w15="http://schemas.microsoft.com/office/word/2012/wordml" xmlns:w16cex="http://schemas.microsoft.com/office/word/2018/wordml/cex" xmlns:w16cid="http://schemas.microsoft.com/office/word/2016/wordml/cid" xmlns:w16="http://schemas.microsoft.com/office/word/2018/wordml" xmlns:w16sdtdh="http://schemas.microsoft.com/office/word/2020/wordml/sdtdatahash" xmlns:w16se="http://schemas.microsoft.com/office/word/2015/wordml/symex" xmlns:wpg="http://schemas.microsoft.com/office/word/2010/wordprocessingGroup" xmlns:wpi="http://schemas.microsoft.com/office/word/2010/wordprocessingInk" xmlns:wne="http://schemas.microsoft.com/office/word/2006/wordml" xmlns:wps="http://schemas.microsoft.com/office/word/2010/wordprocessingShape" mc:Ignorable="w14 w15 w16se w16cid w16 w16cex w16sdtdh wp14">
   <w:abstractNum w:abstractNumId="0" w15:restartNumberingAfterBreak="0">
     <w:nsid w:val="26D27C7C"/>
     <w:multiLevelType w:val="hybridMultilevel"/>
@@ -6892,43 +6961,43 @@
       </w:pPr>
     </w:lvl>
   </w:abstractNum>
-  <w:num w:numId="1">
+  <w:num w:numId="1" w16cid:durableId="1284459887">
     <w:abstractNumId w:val="12"/>
   </w:num>
-  <w:num w:numId="2">
+  <w:num w:numId="2" w16cid:durableId="1664353252">
     <w:abstractNumId w:val="1"/>
   </w:num>
-  <w:num w:numId="3">
+  <w:num w:numId="3" w16cid:durableId="493031161">
     <w:abstractNumId w:val="6"/>
   </w:num>
-  <w:num w:numId="4">
+  <w:num w:numId="4" w16cid:durableId="1410693467">
     <w:abstractNumId w:val="3"/>
   </w:num>
-  <w:num w:numId="5">
+  <w:num w:numId="5" w16cid:durableId="105005621">
     <w:abstractNumId w:val="5"/>
   </w:num>
-  <w:num w:numId="6">
+  <w:num w:numId="6" w16cid:durableId="1102072390">
     <w:abstractNumId w:val="2"/>
   </w:num>
-  <w:num w:numId="7">
+  <w:num w:numId="7" w16cid:durableId="165828303">
     <w:abstractNumId w:val="11"/>
   </w:num>
-  <w:num w:numId="8">
+  <w:num w:numId="8" w16cid:durableId="163588756">
     <w:abstractNumId w:val="7"/>
   </w:num>
-  <w:num w:numId="9">
+  <w:num w:numId="9" w16cid:durableId="798648173">
     <w:abstractNumId w:val="9"/>
   </w:num>
-  <w:num w:numId="10">
+  <w:num w:numId="10" w16cid:durableId="144586702">
     <w:abstractNumId w:val="0"/>
   </w:num>
-  <w:num w:numId="11">
+  <w:num w:numId="11" w16cid:durableId="457845954">
     <w:abstractNumId w:val="8"/>
   </w:num>
-  <w:num w:numId="12">
+  <w:num w:numId="12" w16cid:durableId="2709707">
     <w:abstractNumId w:val="4"/>
   </w:num>
-  <w:num w:numId="13">
+  <w:num w:numId="13" w16cid:durableId="1734043837">
     <w:abstractNumId w:val="10"/>
   </w:num>
   <w:numIdMacAtCleanup w:val="13"/>
@@ -6936,7 +7005,7 @@
 </file>
 
 <file path=word/styles.xml><?xml version="1.0" encoding="utf-8"?>
-<w:styles xmlns:mc="http://schemas.openxmlformats.org/markup-compatibility/2006" xmlns:r="http://schemas.openxmlformats.org/officeDocument/2006/relationships" xmlns:w="http://schemas.openxmlformats.org/wordprocessingml/2006/main" xmlns:w14="http://schemas.microsoft.com/office/word/2010/wordml" xmlns:w15="http://schemas.microsoft.com/office/word/2012/wordml" xmlns:w16cex="http://schemas.microsoft.com/office/word/2018/wordml/cex" xmlns:w16cid="http://schemas.microsoft.com/office/word/2016/wordml/cid" xmlns:w16="http://schemas.microsoft.com/office/word/2018/wordml" xmlns:w16se="http://schemas.microsoft.com/office/word/2015/wordml/symex" mc:Ignorable="w14 w15 w16se w16cid w16 w16cex">
+<w:styles xmlns:mc="http://schemas.openxmlformats.org/markup-compatibility/2006" xmlns:r="http://schemas.openxmlformats.org/officeDocument/2006/relationships" xmlns:w="http://schemas.openxmlformats.org/wordprocessingml/2006/main" xmlns:w14="http://schemas.microsoft.com/office/word/2010/wordml" xmlns:w15="http://schemas.microsoft.com/office/word/2012/wordml" xmlns:w16cex="http://schemas.microsoft.com/office/word/2018/wordml/cex" xmlns:w16cid="http://schemas.microsoft.com/office/word/2016/wordml/cid" xmlns:w16="http://schemas.microsoft.com/office/word/2018/wordml" xmlns:w16sdtdh="http://schemas.microsoft.com/office/word/2020/wordml/sdtdatahash" xmlns:w16se="http://schemas.microsoft.com/office/word/2015/wordml/symex" mc:Ignorable="w14 w15 w16se w16cid w16 w16cex w16sdtdh">
   <w:docDefaults>
     <w:rPrDefault>
       <w:rPr>

</xml_diff>